<commit_message>
add another lore fact for part 2 trivia daron
</commit_message>
<xml_diff>
--- a/word-docs/lore for part two.docx
+++ b/word-docs/lore for part two.docx
@@ -14,39 +14,7 @@
           <w:b/>
           <w:bCs/>
         </w:rPr>
-        <w:t xml:space="preserve">Here </w:t>
-      </w:r>
-      <w:proofErr w:type="gramStart"/>
-      <w:r>
-        <w:rPr>
-          <w:b/>
-          <w:bCs/>
-        </w:rPr>
-        <w:t>is</w:t>
-      </w:r>
-      <w:proofErr w:type="gramEnd"/>
-      <w:r>
-        <w:rPr>
-          <w:b/>
-          <w:bCs/>
-        </w:rPr>
-        <w:t xml:space="preserve"> some behind the </w:t>
-      </w:r>
-      <w:proofErr w:type="gramStart"/>
-      <w:r>
-        <w:rPr>
-          <w:b/>
-          <w:bCs/>
-        </w:rPr>
-        <w:t>scene</w:t>
-      </w:r>
-      <w:proofErr w:type="gramEnd"/>
-      <w:r>
-        <w:rPr>
-          <w:b/>
-          <w:bCs/>
-        </w:rPr>
-        <w:t xml:space="preserve"> alternate plot points to put on the site:</w:t>
+        <w:t>Here is some behind the scene alternate plot points to put on the site:</w:t>
       </w:r>
     </w:p>
     <w:p>
@@ -141,15 +109,7 @@
         <w:t>, hilarious</w:t>
       </w:r>
       <w:r>
-        <w:t xml:space="preserve"> five-page </w:t>
-      </w:r>
-      <w:proofErr w:type="spellStart"/>
-      <w:r>
-        <w:t>Shavohn</w:t>
-      </w:r>
-      <w:proofErr w:type="spellEnd"/>
-      <w:r>
-        <w:t xml:space="preserve"> scene that takes place in lieu of page 23 </w:t>
+        <w:t xml:space="preserve"> five-page Shavohn scene that takes place in lieu of page 23 </w:t>
       </w:r>
       <w:r>
         <w:t>that will not be shared</w:t>
@@ -202,30 +162,7 @@
         </w:rPr>
       </w:pPr>
       <w:r>
-        <w:t>Shavo was also originally going to go fetch the pill all the way back at the bunker rather from just inside the tank.</w:t>
-      </w:r>
-      <w:r>
-        <w:t xml:space="preserve"> I didn’t have enough ideas or </w:t>
-      </w:r>
-      <w:proofErr w:type="gramStart"/>
-      <w:r>
-        <w:t>filler</w:t>
-      </w:r>
-      <w:proofErr w:type="gramEnd"/>
-      <w:r>
-        <w:t xml:space="preserve"> to </w:t>
-      </w:r>
-      <w:r>
-        <w:t>t</w:t>
-      </w:r>
-      <w:r>
-        <w:t xml:space="preserve">hrow in </w:t>
-      </w:r>
-      <w:r>
-        <w:t>here though</w:t>
-      </w:r>
-      <w:r>
-        <w:t>, so his absence was brief.</w:t>
+        <w:t xml:space="preserve">One of my favorite scenes to draw was the entire Gatorade scene. </w:t>
       </w:r>
     </w:p>
     <w:p>
@@ -241,10 +178,22 @@
         </w:rPr>
       </w:pPr>
       <w:r>
-        <w:t>One of my favorite scenes to draw was the entire Gatorade scene.</w:t>
-      </w:r>
-      <w:r>
-        <w:t xml:space="preserve"> </w:t>
+        <w:t>Shavo was also originally going to go fetch the pill all the way back at the bunker rather from just inside the tank.</w:t>
+      </w:r>
+      <w:r>
+        <w:t xml:space="preserve"> I didn’t have enough ideas or filler to </w:t>
+      </w:r>
+      <w:r>
+        <w:t>t</w:t>
+      </w:r>
+      <w:r>
+        <w:t xml:space="preserve">hrow in </w:t>
+      </w:r>
+      <w:r>
+        <w:t>here though</w:t>
+      </w:r>
+      <w:r>
+        <w:t>, so his absence was brief.</w:t>
       </w:r>
     </w:p>
     <w:p>
@@ -260,27 +209,22 @@
         </w:rPr>
       </w:pPr>
       <w:r>
-        <w:t>The</w:t>
-      </w:r>
-      <w:r>
-        <w:t xml:space="preserve"> toe tag clue</w:t>
-      </w:r>
-      <w:r>
-        <w:t xml:space="preserve"> has a hidden double meaning to make Shavo think that he had to save either Serj or John with the pill… </w:t>
-      </w:r>
-      <w:proofErr w:type="gramStart"/>
-      <w:r>
-        <w:t>while in reality, this</w:t>
-      </w:r>
-      <w:proofErr w:type="gramEnd"/>
-      <w:r>
-        <w:t xml:space="preserve"> whole</w:t>
-      </w:r>
-      <w:r>
-        <w:t xml:space="preserve"> pill</w:t>
-      </w:r>
-      <w:r>
-        <w:t xml:space="preserve"> thing was a waste of their time.</w:t>
+        <w:t xml:space="preserve">Daron picked up the backwards 22 gun (sorry, </w:t>
+      </w:r>
+      <w:r>
+        <w:t xml:space="preserve">it’s </w:t>
+      </w:r>
+      <w:r>
+        <w:t>hard to tell</w:t>
+      </w:r>
+      <w:r>
+        <w:t xml:space="preserve"> with the way I edited </w:t>
+      </w:r>
+      <w:r>
+        <w:t>the colors</w:t>
+      </w:r>
+      <w:r>
+        <w:t>) and almost died at that moment if Serj hadn’t stopped him.</w:t>
       </w:r>
     </w:p>
     <w:p>
@@ -296,70 +240,19 @@
         </w:rPr>
       </w:pPr>
       <w:r>
-        <w:t>John was originally meant to attack Serj out of panic and delirium with the backwards gun. After John’s death, a note</w:t>
-      </w:r>
-      <w:r>
-        <w:t xml:space="preserve"> (</w:t>
-      </w:r>
-      <w:r>
-        <w:t>“welcome to the game”</w:t>
-      </w:r>
-      <w:r>
-        <w:t>)</w:t>
-      </w:r>
-      <w:r>
-        <w:t xml:space="preserve"> </w:t>
-      </w:r>
-      <w:r>
-        <w:t>w</w:t>
-      </w:r>
-      <w:r>
-        <w:t>as going to</w:t>
-      </w:r>
-      <w:r>
-        <w:t xml:space="preserve"> drop out of the</w:t>
-      </w:r>
-      <w:r>
-        <w:t xml:space="preserve"> gun</w:t>
-      </w:r>
-      <w:r>
-        <w:t xml:space="preserve">, </w:t>
-      </w:r>
-      <w:r>
-        <w:t>revealing Shavo to be the intended replacement. I scrapped this because I figured it w</w:t>
-      </w:r>
-      <w:r>
-        <w:t xml:space="preserve">ould be </w:t>
-      </w:r>
-      <w:r>
-        <w:t>more ironic and insulting</w:t>
-      </w:r>
-      <w:r>
-        <w:t xml:space="preserve"> for </w:t>
-      </w:r>
-      <w:r>
-        <w:t>Shavo</w:t>
-      </w:r>
-      <w:r>
-        <w:t xml:space="preserve"> </w:t>
-      </w:r>
-      <w:r>
-        <w:t xml:space="preserve">to </w:t>
-      </w:r>
-      <w:r>
-        <w:t>never</w:t>
-      </w:r>
-      <w:r>
-        <w:t xml:space="preserve"> be p</w:t>
-      </w:r>
-      <w:r>
-        <w:t xml:space="preserve">art of the game, and I also didn’t like this “deranged </w:t>
-      </w:r>
-      <w:r>
-        <w:t>J</w:t>
-      </w:r>
-      <w:r>
-        <w:t xml:space="preserve">ohn bad guy” idea. </w:t>
+        <w:t>The</w:t>
+      </w:r>
+      <w:r>
+        <w:t xml:space="preserve"> toe tag clue</w:t>
+      </w:r>
+      <w:r>
+        <w:t xml:space="preserve"> has a hidden double meaning to make Shavo think that he had to save either Serj or John with the pill… while in reality, this whole</w:t>
+      </w:r>
+      <w:r>
+        <w:t xml:space="preserve"> pill</w:t>
+      </w:r>
+      <w:r>
+        <w:t xml:space="preserve"> thing was a waste of their time.</w:t>
       </w:r>
     </w:p>
     <w:p>
@@ -375,91 +268,70 @@
         </w:rPr>
       </w:pPr>
       <w:r>
-        <w:t xml:space="preserve">The idea to have Shavo take the fall instead </w:t>
-      </w:r>
-      <w:r>
-        <w:t xml:space="preserve">randomly </w:t>
-      </w:r>
-      <w:r>
-        <w:t>came to me after a very long night of plot revision and brainstorming</w:t>
-      </w:r>
-      <w:r>
-        <w:t xml:space="preserve">… </w:t>
-      </w:r>
-      <w:r>
-        <w:t>this final</w:t>
-      </w:r>
-      <w:r>
-        <w:t xml:space="preserve"> wrap-up thought</w:t>
-      </w:r>
-      <w:r>
-        <w:t xml:space="preserve"> changed the entire trajectory of</w:t>
-      </w:r>
-      <w:r>
-        <w:t xml:space="preserve"> m</w:t>
-      </w:r>
-      <w:r>
-        <w:t xml:space="preserve">y </w:t>
-      </w:r>
-      <w:r>
-        <w:t xml:space="preserve">story. </w:t>
-      </w:r>
-      <w:r>
-        <w:t>I ultimately went with th</w:t>
-      </w:r>
-      <w:r>
-        <w:t>is</w:t>
-      </w:r>
-      <w:r>
-        <w:t xml:space="preserve"> two-for-one death </w:t>
-      </w:r>
-      <w:r>
-        <w:t xml:space="preserve">idea </w:t>
-      </w:r>
-      <w:r>
-        <w:t xml:space="preserve">not only for the shock value but because otherwise, Shavo’s death would have been </w:t>
-      </w:r>
-      <w:r>
-        <w:t>inevitable</w:t>
-      </w:r>
-      <w:r>
-        <w:t>,</w:t>
-      </w:r>
-      <w:r>
-        <w:t xml:space="preserve"> predictable</w:t>
-      </w:r>
-      <w:r>
-        <w:t>, and dragged out</w:t>
-      </w:r>
-      <w:r>
-        <w:t xml:space="preserve"> in the upcoming next part</w:t>
-      </w:r>
-      <w:r>
-        <w:t>.</w:t>
+        <w:t>John was originally meant to attack Serj out of panic and delirium with the backwards gun. After John’s death, a note</w:t>
+      </w:r>
+      <w:r>
+        <w:t xml:space="preserve"> (</w:t>
+      </w:r>
+      <w:r>
+        <w:t>“welcome to the game”</w:t>
+      </w:r>
+      <w:r>
+        <w:t>)</w:t>
       </w:r>
       <w:r>
         <w:t xml:space="preserve"> </w:t>
       </w:r>
       <w:r>
-        <w:t xml:space="preserve">His death </w:t>
-      </w:r>
-      <w:r>
-        <w:t xml:space="preserve">here </w:t>
-      </w:r>
-      <w:r>
-        <w:t xml:space="preserve">serves as a </w:t>
-      </w:r>
-      <w:r>
-        <w:t xml:space="preserve">clear </w:t>
-      </w:r>
-      <w:r>
-        <w:t>warning not to interfere</w:t>
-      </w:r>
-      <w:r>
-        <w:t xml:space="preserve"> with the game</w:t>
-      </w:r>
-      <w:r>
-        <w:t xml:space="preserve">. </w:t>
+        <w:t>w</w:t>
+      </w:r>
+      <w:r>
+        <w:t>as going to</w:t>
+      </w:r>
+      <w:r>
+        <w:t xml:space="preserve"> drop out of the</w:t>
+      </w:r>
+      <w:r>
+        <w:t xml:space="preserve"> gun</w:t>
+      </w:r>
+      <w:r>
+        <w:t xml:space="preserve">, </w:t>
+      </w:r>
+      <w:r>
+        <w:t>revealing Shavo to be the intended replacement. I scrapped this because I figured it w</w:t>
+      </w:r>
+      <w:r>
+        <w:t xml:space="preserve">ould be </w:t>
+      </w:r>
+      <w:r>
+        <w:t>more ironic and insulting</w:t>
+      </w:r>
+      <w:r>
+        <w:t xml:space="preserve"> for </w:t>
+      </w:r>
+      <w:r>
+        <w:t>Shavo</w:t>
+      </w:r>
+      <w:r>
+        <w:t xml:space="preserve"> </w:t>
+      </w:r>
+      <w:r>
+        <w:t xml:space="preserve">to </w:t>
+      </w:r>
+      <w:r>
+        <w:t>never</w:t>
+      </w:r>
+      <w:r>
+        <w:t xml:space="preserve"> be p</w:t>
+      </w:r>
+      <w:r>
+        <w:t xml:space="preserve">art of the game, and I also didn’t like this “deranged </w:t>
+      </w:r>
+      <w:r>
+        <w:t>J</w:t>
+      </w:r>
+      <w:r>
+        <w:t xml:space="preserve">ohn bad guy” idea. </w:t>
       </w:r>
     </w:p>
     <w:p>
@@ -475,52 +347,91 @@
         </w:rPr>
       </w:pPr>
       <w:r>
-        <w:t>Serj was originally going t</w:t>
-      </w:r>
-      <w:r>
-        <w:t>o have</w:t>
-      </w:r>
-      <w:r>
-        <w:t xml:space="preserve"> a secret advantage to each game that both Shavo and John would catch onto here. </w:t>
-      </w:r>
-      <w:r>
-        <w:t xml:space="preserve">I didn’t </w:t>
-      </w:r>
-      <w:r>
-        <w:t xml:space="preserve">want to </w:t>
-      </w:r>
-      <w:r>
-        <w:t>mak</w:t>
-      </w:r>
-      <w:r>
-        <w:t>e</w:t>
-      </w:r>
-      <w:r>
-        <w:t xml:space="preserve"> Serj </w:t>
-      </w:r>
-      <w:r>
-        <w:t xml:space="preserve">unlikable and </w:t>
-      </w:r>
-      <w:r>
-        <w:t>mildly psychopathic</w:t>
-      </w:r>
-      <w:r>
-        <w:t xml:space="preserve"> though.</w:t>
-      </w:r>
-    </w:p>
-    <w:p>
-      <w:pPr>
-        <w:rPr>
-          <w:b/>
-          <w:bCs/>
-        </w:rPr>
-      </w:pPr>
-      <w:r>
-        <w:rPr>
-          <w:b/>
-          <w:bCs/>
-        </w:rPr>
-        <w:t>PRODUCTION NOTES</w:t>
+        <w:t xml:space="preserve">The idea to have Shavo take the fall instead </w:t>
+      </w:r>
+      <w:r>
+        <w:t xml:space="preserve">randomly </w:t>
+      </w:r>
+      <w:r>
+        <w:t>came to me after a very long night of plot revision and brainstorming</w:t>
+      </w:r>
+      <w:r>
+        <w:t xml:space="preserve">… </w:t>
+      </w:r>
+      <w:r>
+        <w:t>this final</w:t>
+      </w:r>
+      <w:r>
+        <w:t xml:space="preserve"> wrap-up thought</w:t>
+      </w:r>
+      <w:r>
+        <w:t xml:space="preserve"> changed the entire trajectory of</w:t>
+      </w:r>
+      <w:r>
+        <w:t xml:space="preserve"> m</w:t>
+      </w:r>
+      <w:r>
+        <w:t xml:space="preserve">y </w:t>
+      </w:r>
+      <w:r>
+        <w:t xml:space="preserve">story. </w:t>
+      </w:r>
+      <w:r>
+        <w:t>I ultimately went with th</w:t>
+      </w:r>
+      <w:r>
+        <w:t>is</w:t>
+      </w:r>
+      <w:r>
+        <w:t xml:space="preserve"> two-for-one death </w:t>
+      </w:r>
+      <w:r>
+        <w:t xml:space="preserve">idea </w:t>
+      </w:r>
+      <w:r>
+        <w:t xml:space="preserve">not only for the shock value but because otherwise, Shavo’s death would have been </w:t>
+      </w:r>
+      <w:r>
+        <w:t>inevitable</w:t>
+      </w:r>
+      <w:r>
+        <w:t>,</w:t>
+      </w:r>
+      <w:r>
+        <w:t xml:space="preserve"> predictable</w:t>
+      </w:r>
+      <w:r>
+        <w:t>, and dragged out</w:t>
+      </w:r>
+      <w:r>
+        <w:t xml:space="preserve"> in the upcoming next part</w:t>
+      </w:r>
+      <w:r>
+        <w:t>.</w:t>
+      </w:r>
+      <w:r>
+        <w:t xml:space="preserve"> </w:t>
+      </w:r>
+      <w:r>
+        <w:t xml:space="preserve">His death </w:t>
+      </w:r>
+      <w:r>
+        <w:t xml:space="preserve">here </w:t>
+      </w:r>
+      <w:r>
+        <w:t xml:space="preserve">serves as a </w:t>
+      </w:r>
+      <w:r>
+        <w:t xml:space="preserve">clear </w:t>
+      </w:r>
+      <w:r>
+        <w:t>warning not to interfere</w:t>
+      </w:r>
+      <w:r>
+        <w:t xml:space="preserve"> with the game</w:t>
+      </w:r>
+      <w:r>
+        <w:t xml:space="preserve">. </w:t>
       </w:r>
     </w:p>
     <w:p>
@@ -530,84 +441,58 @@
           <w:ilvl w:val="0"/>
           <w:numId w:val="1"/>
         </w:numPr>
-      </w:pPr>
-      <w:r>
-        <w:t xml:space="preserve">The </w:t>
-      </w:r>
-      <w:r>
-        <w:t>reverse shotgun trap</w:t>
-      </w:r>
-      <w:r>
-        <w:t xml:space="preserve"> </w:t>
-      </w:r>
-      <w:r>
-        <w:t xml:space="preserve">that </w:t>
-      </w:r>
-      <w:r>
-        <w:t xml:space="preserve">blows out </w:t>
-      </w:r>
-      <w:r>
-        <w:t xml:space="preserve">the </w:t>
-      </w:r>
-      <w:r>
-        <w:t>right half of Shavo’s face</w:t>
-      </w:r>
-      <w:r>
-        <w:t xml:space="preserve"> </w:t>
-      </w:r>
-      <w:r>
-        <w:t xml:space="preserve">was </w:t>
-      </w:r>
-      <w:r>
-        <w:t>directly inspired by</w:t>
-      </w:r>
-      <w:r>
-        <w:t xml:space="preserve"> </w:t>
-      </w:r>
-      <w:r>
-        <w:rPr>
-          <w:b/>
-          <w:bCs/>
-        </w:rPr>
-        <w:t>Jigsaw (2017)</w:t>
-      </w:r>
-      <w:r>
-        <w:rPr>
-          <w:b/>
-          <w:bCs/>
-        </w:rPr>
-        <w:t xml:space="preserve">, </w:t>
-      </w:r>
-      <w:r>
-        <w:t>and the</w:t>
-      </w:r>
-      <w:r>
-        <w:t xml:space="preserve"> </w:t>
-      </w:r>
-      <w:r>
-        <w:t xml:space="preserve">original </w:t>
-      </w:r>
-      <w:r>
-        <w:t>mental image of his</w:t>
-      </w:r>
-      <w:r>
-        <w:t xml:space="preserve"> death</w:t>
-      </w:r>
-      <w:r>
-        <w:t xml:space="preserve"> </w:t>
-      </w:r>
-      <w:r>
-        <w:t xml:space="preserve">was the </w:t>
-      </w:r>
-      <w:r>
-        <w:t xml:space="preserve">sniper scope scene from </w:t>
-      </w:r>
-      <w:r>
-        <w:rPr>
-          <w:b/>
-          <w:bCs/>
-        </w:rPr>
-        <w:t>Saving Private Ryan.</w:t>
+        <w:rPr>
+          <w:b/>
+          <w:bCs/>
+        </w:rPr>
+      </w:pPr>
+      <w:r>
+        <w:t>Serj was originally going t</w:t>
+      </w:r>
+      <w:r>
+        <w:t>o have</w:t>
+      </w:r>
+      <w:r>
+        <w:t xml:space="preserve"> a secret advantage to each game that both Shavo and John would catch onto here. </w:t>
+      </w:r>
+      <w:r>
+        <w:t xml:space="preserve">I didn’t </w:t>
+      </w:r>
+      <w:r>
+        <w:t xml:space="preserve">want to </w:t>
+      </w:r>
+      <w:r>
+        <w:t>mak</w:t>
+      </w:r>
+      <w:r>
+        <w:t>e</w:t>
+      </w:r>
+      <w:r>
+        <w:t xml:space="preserve"> Serj </w:t>
+      </w:r>
+      <w:r>
+        <w:t xml:space="preserve">unlikable and </w:t>
+      </w:r>
+      <w:r>
+        <w:t>mildly psychopathic</w:t>
+      </w:r>
+      <w:r>
+        <w:t xml:space="preserve"> though.</w:t>
+      </w:r>
+    </w:p>
+    <w:p>
+      <w:pPr>
+        <w:rPr>
+          <w:b/>
+          <w:bCs/>
+        </w:rPr>
+      </w:pPr>
+      <w:r>
+        <w:rPr>
+          <w:b/>
+          <w:bCs/>
+        </w:rPr>
+        <w:t>PRODUCTION NOTES</w:t>
       </w:r>
     </w:p>
     <w:p>
@@ -617,19 +502,84 @@
           <w:ilvl w:val="0"/>
           <w:numId w:val="1"/>
         </w:numPr>
-        <w:rPr>
-          <w:b/>
-          <w:bCs/>
-        </w:rPr>
-      </w:pPr>
-      <w:r>
-        <w:t xml:space="preserve">John’s outfit is a direct reference to The Deer Hunter, despite him being the only character not to wield a </w:t>
-      </w:r>
-      <w:r>
-        <w:t>gun in</w:t>
-      </w:r>
-      <w:r>
-        <w:t xml:space="preserve"> this chapter! Huh.</w:t>
+      </w:pPr>
+      <w:r>
+        <w:t xml:space="preserve">The </w:t>
+      </w:r>
+      <w:r>
+        <w:t>reverse shotgun trap</w:t>
+      </w:r>
+      <w:r>
+        <w:t xml:space="preserve"> </w:t>
+      </w:r>
+      <w:r>
+        <w:t xml:space="preserve">that </w:t>
+      </w:r>
+      <w:r>
+        <w:t xml:space="preserve">blows out </w:t>
+      </w:r>
+      <w:r>
+        <w:t xml:space="preserve">the </w:t>
+      </w:r>
+      <w:r>
+        <w:t>right half of Shavo’s face</w:t>
+      </w:r>
+      <w:r>
+        <w:t xml:space="preserve"> </w:t>
+      </w:r>
+      <w:r>
+        <w:t xml:space="preserve">was </w:t>
+      </w:r>
+      <w:r>
+        <w:t>directly inspired by</w:t>
+      </w:r>
+      <w:r>
+        <w:t xml:space="preserve"> </w:t>
+      </w:r>
+      <w:r>
+        <w:rPr>
+          <w:b/>
+          <w:bCs/>
+        </w:rPr>
+        <w:t>Jigsaw (2017)</w:t>
+      </w:r>
+      <w:r>
+        <w:rPr>
+          <w:b/>
+          <w:bCs/>
+        </w:rPr>
+        <w:t xml:space="preserve">, </w:t>
+      </w:r>
+      <w:r>
+        <w:t>and the</w:t>
+      </w:r>
+      <w:r>
+        <w:t xml:space="preserve"> </w:t>
+      </w:r>
+      <w:r>
+        <w:t xml:space="preserve">original </w:t>
+      </w:r>
+      <w:r>
+        <w:t>mental image of his</w:t>
+      </w:r>
+      <w:r>
+        <w:t xml:space="preserve"> death</w:t>
+      </w:r>
+      <w:r>
+        <w:t xml:space="preserve"> </w:t>
+      </w:r>
+      <w:r>
+        <w:t xml:space="preserve">was the </w:t>
+      </w:r>
+      <w:r>
+        <w:t xml:space="preserve">sniper scope scene from </w:t>
+      </w:r>
+      <w:r>
+        <w:rPr>
+          <w:b/>
+          <w:bCs/>
+        </w:rPr>
+        <w:t>Saving Private Ryan.</w:t>
       </w:r>
     </w:p>
     <w:p>
@@ -645,14 +595,13 @@
         </w:rPr>
       </w:pPr>
       <w:r>
-        <w:t xml:space="preserve">I really wanted Daron to be trigger-happy and hold guns whenever he could, as a reference to </w:t>
-      </w:r>
-      <w:r>
-        <w:rPr>
-          <w:b/>
-          <w:bCs/>
-        </w:rPr>
-        <w:t>Shotgun.</w:t>
+        <w:t xml:space="preserve">John’s outfit is a direct reference to The Deer Hunter, despite him being the only character not to wield a </w:t>
+      </w:r>
+      <w:r>
+        <w:t>gun in</w:t>
+      </w:r>
+      <w:r>
+        <w:t xml:space="preserve"> this chapter! Huh.</w:t>
       </w:r>
     </w:p>
     <w:p>
@@ -668,7 +617,14 @@
         </w:rPr>
       </w:pPr>
       <w:r>
-        <w:t>Serj has freckles in this chapter and Daron’s little dot on his nose has now moved to the correct side.</w:t>
+        <w:t xml:space="preserve">I really wanted Daron to be trigger-happy and hold guns whenever he could, as a reference to </w:t>
+      </w:r>
+      <w:r>
+        <w:rPr>
+          <w:b/>
+          <w:bCs/>
+        </w:rPr>
+        <w:t>Shotgun.</w:t>
       </w:r>
     </w:p>
     <w:p>
@@ -683,36 +639,9 @@
           <w:bCs/>
         </w:rPr>
       </w:pPr>
-      <w:proofErr w:type="gramStart"/>
-      <w:r>
-        <w:rPr>
-          <w:b/>
-          <w:bCs/>
-        </w:rPr>
+      <w:r>
         <w:lastRenderedPageBreak/>
-        <w:t>Amusing</w:t>
-      </w:r>
-      <w:proofErr w:type="gramEnd"/>
-      <w:r>
-        <w:rPr>
-          <w:b/>
-          <w:bCs/>
-        </w:rPr>
-        <w:t xml:space="preserve"> assortment of reference images: shotgun, revolver, cooler</w:t>
-      </w:r>
-      <w:r>
-        <w:rPr>
-          <w:b/>
-          <w:bCs/>
-        </w:rPr>
-        <w:t>,</w:t>
-      </w:r>
-      <w:r>
-        <w:rPr>
-          <w:b/>
-          <w:bCs/>
-        </w:rPr>
-        <w:t xml:space="preserve"> Gatorade, shovel, toe tags, and vials.</w:t>
+        <w:t>Serj has freckles in this chapter and Daron’s little dot on his nose has now moved to the correct side.</w:t>
       </w:r>
     </w:p>
     <w:p>
@@ -728,7 +657,25 @@
         </w:rPr>
       </w:pPr>
       <w:r>
-        <w:t>The pink color of the antidote was directly inspired by the potions in The Emperor’s new Groove!</w:t>
+        <w:rPr>
+          <w:b/>
+          <w:bCs/>
+        </w:rPr>
+        <w:t>Amusing assortment of reference images: shotgun, revolver, cooler</w:t>
+      </w:r>
+      <w:r>
+        <w:rPr>
+          <w:b/>
+          <w:bCs/>
+        </w:rPr>
+        <w:t>,</w:t>
+      </w:r>
+      <w:r>
+        <w:rPr>
+          <w:b/>
+          <w:bCs/>
+        </w:rPr>
+        <w:t xml:space="preserve"> Gatorade, shovel, toe tags, and vials.</w:t>
       </w:r>
     </w:p>
     <w:p>
@@ -744,81 +691,7 @@
         </w:rPr>
       </w:pPr>
       <w:r>
-        <w:t>Serj</w:t>
-      </w:r>
-      <w:r>
-        <w:t xml:space="preserve"> is inexperienced with guns in this story</w:t>
-      </w:r>
-      <w:r>
-        <w:t xml:space="preserve">, so </w:t>
-      </w:r>
-      <w:r>
-        <w:t xml:space="preserve">I </w:t>
-      </w:r>
-      <w:r>
-        <w:t>looked up</w:t>
-      </w:r>
-      <w:r>
-        <w:t xml:space="preserve"> gun fail compilations and picked one that would be </w:t>
-      </w:r>
-      <w:r>
-        <w:t>easy</w:t>
-      </w:r>
-      <w:r>
-        <w:t xml:space="preserve"> to convey and somewhat </w:t>
-      </w:r>
-      <w:r>
-        <w:t>convincing</w:t>
-      </w:r>
-      <w:r>
-        <w:t xml:space="preserve"> for </w:t>
-      </w:r>
-      <w:r>
-        <w:t xml:space="preserve">his </w:t>
-      </w:r>
-      <w:r>
-        <w:t xml:space="preserve">situation. </w:t>
-      </w:r>
-      <w:r>
-        <w:t>It’s hilarious.</w:t>
-      </w:r>
-      <w:r>
-        <w:t xml:space="preserve"> I</w:t>
-      </w:r>
-      <w:r>
-        <w:t xml:space="preserve"> had to mirror </w:t>
-      </w:r>
-      <w:r>
-        <w:t>screenshots of the video</w:t>
-      </w:r>
-      <w:r>
-        <w:t xml:space="preserve"> since the </w:t>
-      </w:r>
-      <w:r>
-        <w:t>person</w:t>
-      </w:r>
-      <w:r>
-        <w:t xml:space="preserve"> in the video </w:t>
-      </w:r>
-      <w:r>
-        <w:t>was left</w:t>
-      </w:r>
-      <w:r>
-        <w:t>-</w:t>
-      </w:r>
-      <w:r>
-        <w:t>handed.</w:t>
-      </w:r>
-      <w:r>
-        <w:t xml:space="preserve"> </w:t>
-      </w:r>
-      <w:r>
-        <w:rPr>
-          <w:b/>
-          <w:bCs/>
-          <w:highlight w:val="yellow"/>
-        </w:rPr>
-        <w:t>LINK VIDEO</w:t>
+        <w:t>The pink color of the antidote was directly inspired by the potions in The Emperor’s new Groove!</w:t>
       </w:r>
     </w:p>
     <w:p>
@@ -834,105 +707,81 @@
         </w:rPr>
       </w:pPr>
       <w:r>
-        <w:t xml:space="preserve">I drew </w:t>
-      </w:r>
-      <w:proofErr w:type="gramStart"/>
-      <w:r>
-        <w:t xml:space="preserve">this </w:t>
-      </w:r>
-      <w:r>
-        <w:t>most</w:t>
-      </w:r>
-      <w:proofErr w:type="gramEnd"/>
-      <w:r>
-        <w:t xml:space="preserve"> of this </w:t>
-      </w:r>
-      <w:r>
-        <w:t xml:space="preserve">comic </w:t>
-      </w:r>
-      <w:r>
-        <w:rPr>
-          <w:b/>
-          <w:bCs/>
-        </w:rPr>
-        <w:t xml:space="preserve">to </w:t>
-      </w:r>
-      <w:r>
-        <w:rPr>
-          <w:b/>
-          <w:bCs/>
-        </w:rPr>
-        <w:t>TOOL</w:t>
-      </w:r>
-      <w:r>
-        <w:rPr>
-          <w:b/>
-          <w:bCs/>
-        </w:rPr>
+        <w:t>Serj</w:t>
+      </w:r>
+      <w:r>
+        <w:t xml:space="preserve"> is inexperienced with guns in this story</w:t>
+      </w:r>
+      <w:r>
+        <w:t xml:space="preserve">, so </w:t>
+      </w:r>
+      <w:r>
+        <w:t xml:space="preserve">I </w:t>
+      </w:r>
+      <w:r>
+        <w:t>looked up</w:t>
+      </w:r>
+      <w:r>
+        <w:t xml:space="preserve"> gun fail compilations and picked one that would be </w:t>
+      </w:r>
+      <w:r>
+        <w:t>easy</w:t>
+      </w:r>
+      <w:r>
+        <w:t xml:space="preserve"> to convey and somewhat </w:t>
+      </w:r>
+      <w:r>
+        <w:t>convincing</w:t>
+      </w:r>
+      <w:r>
+        <w:t xml:space="preserve"> for </w:t>
+      </w:r>
+      <w:r>
+        <w:t xml:space="preserve">his </w:t>
+      </w:r>
+      <w:r>
+        <w:t xml:space="preserve">situation. </w:t>
+      </w:r>
+      <w:r>
+        <w:t>It’s hilarious.</w:t>
+      </w:r>
+      <w:r>
+        <w:t xml:space="preserve"> I</w:t>
+      </w:r>
+      <w:r>
+        <w:t xml:space="preserve"> had to mirror </w:t>
+      </w:r>
+      <w:r>
+        <w:t>screenshots of the video</w:t>
+      </w:r>
+      <w:r>
+        <w:t xml:space="preserve"> since the </w:t>
+      </w:r>
+      <w:r>
+        <w:t>person</w:t>
+      </w:r>
+      <w:r>
+        <w:t xml:space="preserve"> in the video </w:t>
+      </w:r>
+      <w:r>
+        <w:t>was left</w:t>
+      </w:r>
+      <w:r>
+        <w:t>-</w:t>
+      </w:r>
+      <w:r>
+        <w:t>handed.</w:t>
+      </w:r>
+      <w:r>
         <w:t xml:space="preserve"> </w:t>
       </w:r>
       <w:r>
         <w:rPr>
           <w:b/>
           <w:bCs/>
-        </w:rPr>
-        <w:t xml:space="preserve">(95%) </w:t>
-      </w:r>
-      <w:r>
-        <w:rPr>
-          <w:b/>
-          <w:bCs/>
-        </w:rPr>
-        <w:t>and</w:t>
-      </w:r>
-      <w:r>
-        <w:rPr>
-          <w:b/>
-          <w:bCs/>
-        </w:rPr>
-        <w:t xml:space="preserve"> </w:t>
-      </w:r>
-      <w:r>
-        <w:rPr>
-          <w:b/>
-          <w:bCs/>
-        </w:rPr>
-        <w:t>Aci</w:t>
-      </w:r>
-      <w:r>
-        <w:rPr>
-          <w:b/>
-          <w:bCs/>
-        </w:rPr>
-        <w:t xml:space="preserve">d </w:t>
-      </w:r>
-      <w:r>
-        <w:rPr>
-          <w:b/>
-          <w:bCs/>
-        </w:rPr>
-        <w:t>B</w:t>
-      </w:r>
-      <w:r>
-        <w:rPr>
-          <w:b/>
-          <w:bCs/>
-        </w:rPr>
-        <w:t>ath</w:t>
-      </w:r>
-      <w:r>
-        <w:rPr>
-          <w:b/>
-          <w:bCs/>
-        </w:rPr>
-        <w:t xml:space="preserve"> (5%)</w:t>
-      </w:r>
-      <w:r>
-        <w:rPr>
-          <w:b/>
-          <w:bCs/>
-        </w:rPr>
-        <w:t xml:space="preserve">. </w:t>
+          <w:highlight w:val="yellow"/>
+        </w:rPr>
+        <w:t>LINK VIDEO</w:t>
       </w:r>
     </w:p>
     <w:p>
@@ -948,68 +797,97 @@
         </w:rPr>
       </w:pPr>
       <w:r>
-        <w:t xml:space="preserve">A major </w:t>
-      </w:r>
-      <w:r>
-        <w:t>motif</w:t>
-      </w:r>
-      <w:r>
-        <w:t xml:space="preserve"> song for </w:t>
-      </w:r>
-      <w:r>
-        <w:t>Shotgun</w:t>
-      </w:r>
-      <w:r>
-        <w:t xml:space="preserve"> was </w:t>
-      </w:r>
-      <w:r>
-        <w:rPr>
-          <w:b/>
-          <w:bCs/>
-        </w:rPr>
-        <w:t>Culling Voices</w:t>
-      </w:r>
-      <w:r>
-        <w:t xml:space="preserve"> by TOOL. </w:t>
-      </w:r>
-      <w:r>
-        <w:t xml:space="preserve">Angsty, bleak, sad, </w:t>
-      </w:r>
-      <w:r>
-        <w:t xml:space="preserve">vulnerable, </w:t>
-      </w:r>
-      <w:r>
-        <w:t xml:space="preserve">and </w:t>
-      </w:r>
-      <w:r>
-        <w:t xml:space="preserve">pretty. </w:t>
-      </w:r>
-      <w:r>
-        <w:t xml:space="preserve">The lyric </w:t>
-      </w:r>
-      <w:r>
-        <w:t>“</w:t>
-      </w:r>
-      <w:r>
-        <w:t>D</w:t>
-      </w:r>
-      <w:r>
-        <w:t xml:space="preserve">on’t you dare point that at me” </w:t>
-      </w:r>
-      <w:r>
-        <w:t>refers</w:t>
-      </w:r>
-      <w:r>
-        <w:t xml:space="preserve"> to guns</w:t>
-      </w:r>
-      <w:r>
-        <w:t xml:space="preserve"> in this context</w:t>
-      </w:r>
-      <w:r>
-        <w:t>.</w:t>
-      </w:r>
-      <w:r>
+        <w:t xml:space="preserve">I drew this </w:t>
+      </w:r>
+      <w:r>
+        <w:t xml:space="preserve">most of this </w:t>
+      </w:r>
+      <w:r>
+        <w:t xml:space="preserve">comic </w:t>
+      </w:r>
+      <w:r>
+        <w:rPr>
+          <w:b/>
+          <w:bCs/>
+        </w:rPr>
+        <w:t xml:space="preserve">to </w:t>
+      </w:r>
+      <w:r>
+        <w:rPr>
+          <w:b/>
+          <w:bCs/>
+        </w:rPr>
+        <w:t>TOOL</w:t>
+      </w:r>
+      <w:r>
+        <w:rPr>
+          <w:b/>
+          <w:bCs/>
+        </w:rPr>
         <w:t xml:space="preserve"> </w:t>
+      </w:r>
+      <w:r>
+        <w:rPr>
+          <w:b/>
+          <w:bCs/>
+        </w:rPr>
+        <w:t xml:space="preserve">(95%) </w:t>
+      </w:r>
+      <w:r>
+        <w:rPr>
+          <w:b/>
+          <w:bCs/>
+        </w:rPr>
+        <w:t>and</w:t>
+      </w:r>
+      <w:r>
+        <w:rPr>
+          <w:b/>
+          <w:bCs/>
+        </w:rPr>
+        <w:t xml:space="preserve"> </w:t>
+      </w:r>
+      <w:r>
+        <w:rPr>
+          <w:b/>
+          <w:bCs/>
+        </w:rPr>
+        <w:t>Aci</w:t>
+      </w:r>
+      <w:r>
+        <w:rPr>
+          <w:b/>
+          <w:bCs/>
+        </w:rPr>
+        <w:t xml:space="preserve">d </w:t>
+      </w:r>
+      <w:r>
+        <w:rPr>
+          <w:b/>
+          <w:bCs/>
+        </w:rPr>
+        <w:t>B</w:t>
+      </w:r>
+      <w:r>
+        <w:rPr>
+          <w:b/>
+          <w:bCs/>
+        </w:rPr>
+        <w:t>ath</w:t>
+      </w:r>
+      <w:r>
+        <w:rPr>
+          <w:b/>
+          <w:bCs/>
+        </w:rPr>
+        <w:t xml:space="preserve"> (5%)</w:t>
+      </w:r>
+      <w:r>
+        <w:rPr>
+          <w:b/>
+          <w:bCs/>
+        </w:rPr>
+        <w:t xml:space="preserve">. </w:t>
       </w:r>
     </w:p>
     <w:p>
@@ -1019,9 +897,74 @@
           <w:ilvl w:val="0"/>
           <w:numId w:val="1"/>
         </w:numPr>
-      </w:pPr>
-      <w:r>
-        <w:t>I predicted this would take 60 pages, but it only took 51. Drawing took 6 days.</w:t>
+        <w:rPr>
+          <w:b/>
+          <w:bCs/>
+        </w:rPr>
+      </w:pPr>
+      <w:r>
+        <w:t xml:space="preserve">A major </w:t>
+      </w:r>
+      <w:r>
+        <w:t>motif</w:t>
+      </w:r>
+      <w:r>
+        <w:t xml:space="preserve"> song for </w:t>
+      </w:r>
+      <w:r>
+        <w:t>Shotgun</w:t>
+      </w:r>
+      <w:r>
+        <w:t xml:space="preserve"> was </w:t>
+      </w:r>
+      <w:r>
+        <w:rPr>
+          <w:b/>
+          <w:bCs/>
+        </w:rPr>
+        <w:t>Culling Voices</w:t>
+      </w:r>
+      <w:r>
+        <w:t xml:space="preserve"> by TOOL. </w:t>
+      </w:r>
+      <w:r>
+        <w:t xml:space="preserve">Angsty, bleak, sad, </w:t>
+      </w:r>
+      <w:r>
+        <w:t xml:space="preserve">vulnerable, </w:t>
+      </w:r>
+      <w:r>
+        <w:t xml:space="preserve">and </w:t>
+      </w:r>
+      <w:r>
+        <w:t xml:space="preserve">pretty. </w:t>
+      </w:r>
+      <w:r>
+        <w:t xml:space="preserve">The lyric </w:t>
+      </w:r>
+      <w:r>
+        <w:t>“</w:t>
+      </w:r>
+      <w:r>
+        <w:t>D</w:t>
+      </w:r>
+      <w:r>
+        <w:t xml:space="preserve">on’t you dare point that at me” </w:t>
+      </w:r>
+      <w:r>
+        <w:t>refers</w:t>
+      </w:r>
+      <w:r>
+        <w:t xml:space="preserve"> to guns</w:t>
+      </w:r>
+      <w:r>
+        <w:t xml:space="preserve"> in this context</w:t>
+      </w:r>
+      <w:r>
+        <w:t>.</w:t>
+      </w:r>
+      <w:r>
+        <w:t xml:space="preserve"> </w:t>
       </w:r>
     </w:p>
     <w:p>
@@ -1031,13 +974,9 @@
           <w:ilvl w:val="0"/>
           <w:numId w:val="1"/>
         </w:numPr>
-        <w:rPr>
-          <w:b/>
-          <w:bCs/>
-        </w:rPr>
-      </w:pPr>
-      <w:r>
-        <w:t>This time round, I did a great job taking small breaks to prevent burnout and completed inking in a surprisingly short time (4-5 days).</w:t>
+      </w:pPr>
+      <w:r>
+        <w:t>I predicted this would take 60 pages, but it only took 51. Drawing took 6 days.</w:t>
       </w:r>
     </w:p>
     <w:p>
@@ -1053,86 +992,7 @@
         </w:rPr>
       </w:pPr>
       <w:r>
-        <w:t>During the fourth day</w:t>
-      </w:r>
-      <w:r>
-        <w:t xml:space="preserve"> of drawin</w:t>
-      </w:r>
-      <w:r>
-        <w:t>g</w:t>
-      </w:r>
-      <w:r>
-        <w:t xml:space="preserve">, I developed a stomachache so bad I had to </w:t>
-      </w:r>
-      <w:r>
-        <w:t xml:space="preserve">stop drawing after four pages. </w:t>
-      </w:r>
-      <w:r>
-        <w:t xml:space="preserve">The silver lining is that it </w:t>
-      </w:r>
-      <w:r>
-        <w:t xml:space="preserve">inspired some </w:t>
-      </w:r>
-      <w:r>
-        <w:t xml:space="preserve">poses for </w:t>
-      </w:r>
-      <w:r>
-        <w:t>J</w:t>
-      </w:r>
-      <w:r>
-        <w:t>ohn o</w:t>
-      </w:r>
-      <w:r>
-        <w:t xml:space="preserve">n his side. </w:t>
-      </w:r>
-      <w:r>
-        <w:t xml:space="preserve">I </w:t>
-      </w:r>
-      <w:r>
-        <w:t xml:space="preserve">also </w:t>
-      </w:r>
-      <w:r>
-        <w:t xml:space="preserve">got pink </w:t>
-      </w:r>
-      <w:proofErr w:type="gramStart"/>
-      <w:r>
-        <w:t>eye</w:t>
-      </w:r>
-      <w:proofErr w:type="gramEnd"/>
-      <w:r>
-        <w:t xml:space="preserve"> the following day</w:t>
-      </w:r>
-      <w:r>
-        <w:t xml:space="preserve"> </w:t>
-      </w:r>
-      <w:r>
-        <w:t xml:space="preserve">and drew for as long as </w:t>
-      </w:r>
-      <w:r>
-        <w:t xml:space="preserve">I could stand </w:t>
-      </w:r>
-      <w:proofErr w:type="gramStart"/>
-      <w:r>
-        <w:t>it</w:t>
-      </w:r>
-      <w:r>
-        <w:t xml:space="preserve">, </w:t>
-      </w:r>
-      <w:r>
-        <w:t>but</w:t>
-      </w:r>
-      <w:proofErr w:type="gramEnd"/>
-      <w:r>
-        <w:t xml:space="preserve"> inevitably</w:t>
-      </w:r>
-      <w:r>
-        <w:t xml:space="preserve"> had to take a few days to recover from that</w:t>
-      </w:r>
-      <w:r>
-        <w:t xml:space="preserve"> after</w:t>
-      </w:r>
-      <w:r>
-        <w:t xml:space="preserve">. </w:t>
+        <w:t>This time round, I did a great job taking small breaks to prevent burnout and completed inking in a surprisingly short time (4-5 days).</w:t>
       </w:r>
     </w:p>
     <w:p>
@@ -1148,6 +1008,85 @@
         </w:rPr>
       </w:pPr>
       <w:r>
+        <w:t>During the fourth day</w:t>
+      </w:r>
+      <w:r>
+        <w:t xml:space="preserve"> of drawin</w:t>
+      </w:r>
+      <w:r>
+        <w:t>g</w:t>
+      </w:r>
+      <w:r>
+        <w:t xml:space="preserve">, I developed a stomachache so bad I had to </w:t>
+      </w:r>
+      <w:r>
+        <w:t xml:space="preserve">stop drawing after four pages. </w:t>
+      </w:r>
+      <w:r>
+        <w:t xml:space="preserve">The silver lining is that it </w:t>
+      </w:r>
+      <w:r>
+        <w:t xml:space="preserve">inspired some </w:t>
+      </w:r>
+      <w:r>
+        <w:t xml:space="preserve">poses for </w:t>
+      </w:r>
+      <w:r>
+        <w:t>J</w:t>
+      </w:r>
+      <w:r>
+        <w:t>ohn o</w:t>
+      </w:r>
+      <w:r>
+        <w:t xml:space="preserve">n his side. </w:t>
+      </w:r>
+      <w:r>
+        <w:t xml:space="preserve">I </w:t>
+      </w:r>
+      <w:r>
+        <w:t xml:space="preserve">also </w:t>
+      </w:r>
+      <w:r>
+        <w:t>got pink eye the following day</w:t>
+      </w:r>
+      <w:r>
+        <w:t xml:space="preserve"> </w:t>
+      </w:r>
+      <w:r>
+        <w:t xml:space="preserve">and drew for as long as </w:t>
+      </w:r>
+      <w:r>
+        <w:t>I could stand it</w:t>
+      </w:r>
+      <w:r>
+        <w:t xml:space="preserve">, </w:t>
+      </w:r>
+      <w:r>
+        <w:t>but inevitably</w:t>
+      </w:r>
+      <w:r>
+        <w:t xml:space="preserve"> had to take a few days to recover from that</w:t>
+      </w:r>
+      <w:r>
+        <w:t xml:space="preserve"> after</w:t>
+      </w:r>
+      <w:r>
+        <w:t xml:space="preserve">. </w:t>
+      </w:r>
+    </w:p>
+    <w:p>
+      <w:pPr>
+        <w:pStyle w:val="ListParagraph"/>
+        <w:numPr>
+          <w:ilvl w:val="0"/>
+          <w:numId w:val="1"/>
+        </w:numPr>
+        <w:rPr>
+          <w:b/>
+          <w:bCs/>
+        </w:rPr>
+      </w:pPr>
+      <w:r>
         <w:t>The</w:t>
       </w:r>
       <w:r>
@@ -1224,15 +1163,7 @@
         <w:t>, b</w:t>
       </w:r>
       <w:r>
-        <w:t xml:space="preserve">ut 15 just </w:t>
-      </w:r>
-      <w:proofErr w:type="spellStart"/>
-      <w:r>
-        <w:t>kinda</w:t>
-      </w:r>
-      <w:proofErr w:type="spellEnd"/>
-      <w:r>
-        <w:t xml:space="preserve"> stuck while I was brainstorming</w:t>
+        <w:t>ut 15 just kinda stuck while I was brainstorming</w:t>
       </w:r>
       <w:r>
         <w:t xml:space="preserve"> </w:t>
@@ -1246,7 +1177,6 @@
       <w:r>
         <w:t xml:space="preserve">A poison trap creates </w:t>
       </w:r>
-      <w:proofErr w:type="gramStart"/>
       <w:r>
         <w:t>the</w:t>
       </w:r>
@@ -1256,7 +1186,6 @@
       <w:r>
         <w:t>immediate</w:t>
       </w:r>
-      <w:proofErr w:type="gramEnd"/>
       <w:r>
         <w:t xml:space="preserve"> urgency to find an antidote. </w:t>
       </w:r>
@@ -1296,16 +1225,11 @@
       <w:r>
         <w:t xml:space="preserve">22 </w:t>
       </w:r>
-      <w:proofErr w:type="gramStart"/>
       <w:r>
         <w:t>gu</w:t>
       </w:r>
       <w:r>
-        <w:t>n</w:t>
-      </w:r>
-      <w:proofErr w:type="gramEnd"/>
-      <w:r>
-        <w:t xml:space="preserve"> will fire backwards. The </w:t>
+        <w:t xml:space="preserve">n will fire backwards. The </w:t>
       </w:r>
       <w:r>
         <w:t xml:space="preserve">regular </w:t>

</xml_diff>